<commit_message>
fix scale of the video
</commit_message>
<xml_diff>
--- a/magic_window/f1f2aff0-f8ea-4247-9dfd-282159c1007f/card_inside.docx
+++ b/magic_window/f1f2aff0-f8ea-4247-9dfd-282159c1007f/card_inside.docx
@@ -24,8 +24,12 @@
         <w:tblW w:w="15025" w:type="dxa"/>
         <w:tblInd w:w="846" w:type="dxa"/>
         <w:tblBorders>
-          <w:insideH w:val="single" w:sz="6" w:space="0" w:color="auto"/>
-          <w:insideV w:val="single" w:sz="6" w:space="0" w:color="auto"/>
+          <w:top w:val="none" w:sz="0" w:space="0" w:color="auto"/>
+          <w:left w:val="none" w:sz="0" w:space="0" w:color="auto"/>
+          <w:bottom w:val="none" w:sz="0" w:space="0" w:color="auto"/>
+          <w:right w:val="none" w:sz="0" w:space="0" w:color="auto"/>
+          <w:insideH w:val="none" w:sz="0" w:space="0" w:color="auto"/>
+          <w:insideV w:val="none" w:sz="0" w:space="0" w:color="auto"/>
         </w:tblBorders>
         <w:tblLook w:val="04A0" w:firstRow="1" w:lastRow="0" w:firstColumn="1" w:lastColumn="0" w:noHBand="0" w:noVBand="1"/>
       </w:tblPr>
@@ -526,13 +530,13 @@
                                           <pic:cNvPicPr/>
                                         </pic:nvPicPr>
                                         <pic:blipFill>
-                                          <a:blip r:embed="rId6">
+                                          <a:blip r:embed="rId8">
                                             <a:extLst>
                                               <a:ext uri="{28A0092B-C50C-407E-A947-70E740481C1C}">
                                                 <a14:useLocalDpi xmlns:a14="http://schemas.microsoft.com/office/drawing/2010/main" val="0"/>
                                               </a:ext>
                                               <a:ext uri="{96DAC541-7B7A-43D3-8B79-37D633B846F1}">
-                                                <asvg:svgBlip xmlns:asvg="http://schemas.microsoft.com/office/drawing/2016/SVG/main" r:embed="rId7"/>
+                                                <asvg:svgBlip xmlns:asvg="http://schemas.microsoft.com/office/drawing/2016/SVG/main" r:embed="rId9"/>
                                               </a:ext>
                                             </a:extLst>
                                           </a:blip>
@@ -639,7 +643,7 @@
                           <pic:cNvPicPr/>
                         </pic:nvPicPr>
                         <pic:blipFill>
-                          <a:blip r:embed="rId8" cstate="print">
+                          <a:blip r:embed="rId10" cstate="print">
                             <a:extLst>
                               <a:ext uri="{28A0092B-C50C-407E-A947-70E740481C1C}">
                                 <a14:useLocalDpi xmlns:a14="http://schemas.microsoft.com/office/drawing/2010/main" val="0"/>
@@ -753,13 +757,13 @@
                           <pic:cNvPicPr/>
                         </pic:nvPicPr>
                         <pic:blipFill>
-                          <a:blip r:embed="rId9">
+                          <a:blip r:embed="rId11">
                             <a:extLst>
                               <a:ext uri="{28A0092B-C50C-407E-A947-70E740481C1C}">
                                 <a14:useLocalDpi xmlns:a14="http://schemas.microsoft.com/office/drawing/2010/main" val="0"/>
                               </a:ext>
                               <a:ext uri="{96DAC541-7B7A-43D3-8B79-37D633B846F1}">
-                                <asvg:svgBlip xmlns:asvg="http://schemas.microsoft.com/office/drawing/2016/SVG/main" r:embed="rId10"/>
+                                <asvg:svgBlip xmlns:asvg="http://schemas.microsoft.com/office/drawing/2016/SVG/main" r:embed="rId12"/>
                               </a:ext>
                             </a:extLst>
                           </a:blip>
@@ -848,7 +852,7 @@
                 <w:szCs w:val="21"/>
               </w:rPr>
             </w:pPr>
-            <w:hyperlink r:id="rId11" w:history="1">
+            <w:hyperlink r:id="rId13" w:history="1">
               <w:r>
                 <w:rPr>
                   <w:rStyle w:val="Hyperlink"/>
@@ -943,14 +947,14 @@
         <v:path o:extrusionok="f" gradientshapeok="t" o:connecttype="rect"/>
         <o:lock v:ext="edit" aspectratio="t"/>
       </v:shapetype>
-      <v:shape id="_x0000_i1040" type="#_x0000_t75" style="width:60.5pt;height:43.65pt;visibility:visible;mso-wrap-style:square" o:bullet="t">
+      <v:shape id="_x0000_i1052" type="#_x0000_t75" style="width:60.5pt;height:43.65pt;visibility:visible;mso-wrap-style:square" o:bullet="t">
         <v:imagedata r:id="rId1" o:title=""/>
       </v:shape>
     </w:pict>
   </w:numPicBullet>
   <w:numPicBullet w:numPicBulletId="1">
     <w:pict>
-      <v:shape id="_x0000_i1041" type="#_x0000_t75" style="width:799.65pt;height:567.55pt;visibility:visible;mso-wrap-style:square" o:bullet="t">
+      <v:shape id="_x0000_i1053" type="#_x0000_t75" style="width:799.65pt;height:567.55pt;visibility:visible;mso-wrap-style:square" o:bullet="t">
         <v:imagedata r:id="rId2" o:title=""/>
       </v:shape>
     </w:pict>
@@ -1645,6 +1649,7 @@
   <w:style w:type="character" w:default="1" w:styleId="DefaultParagraphFont">
     <w:name w:val="Default Paragraph Font"/>
     <w:uiPriority w:val="1"/>
+    <w:semiHidden/>
     <w:unhideWhenUsed/>
   </w:style>
   <w:style w:type="table" w:default="1" w:styleId="TableNormal">

</xml_diff>